<commit_message>
display block and float right
</commit_message>
<xml_diff>
--- a/material/chat interface .docx
+++ b/material/chat interface .docx
@@ -482,7 +482,7 @@
           <w:lang w:val="en-US"/>
         </w:rPr>
       </w:pPr>
-      <w:hyperlink r:id="rId5" w:history="1">
+      <w:hyperlink r:id="rId6" w:history="1">
         <w:r>
           <w:rPr>
             <w:rStyle w:val="Hyperlink"/>
@@ -619,7 +619,7 @@
                     <pic:cNvPicPr/>
                   </pic:nvPicPr>
                   <pic:blipFill>
-                    <a:blip r:embed="rId6"/>
+                    <a:blip r:embed="rId7"/>
                     <a:stretch>
                       <a:fillRect/>
                     </a:stretch>
@@ -705,7 +705,7 @@
           <w:lang w:val="en-US"/>
         </w:rPr>
       </w:pPr>
-      <w:hyperlink r:id="rId7" w:history="1">
+      <w:hyperlink r:id="rId8" w:history="1">
         <w:r>
           <w:rPr>
             <w:rStyle w:val="Hyperlink"/>
@@ -817,118 +817,6 @@
             <wp:extent cx="5760720" cy="1322070"/>
             <wp:effectExtent l="0" t="0" r="0" b="0"/>
             <wp:docPr id="2" name="Grafik 2"/>
-            <wp:cNvGraphicFramePr>
-              <a:graphicFrameLocks xmlns:a="http://schemas.openxmlformats.org/drawingml/2006/main" noChangeAspect="1"/>
-            </wp:cNvGraphicFramePr>
-            <a:graphic xmlns:a="http://schemas.openxmlformats.org/drawingml/2006/main">
-              <a:graphicData uri="http://schemas.openxmlformats.org/drawingml/2006/picture">
-                <pic:pic xmlns:pic="http://schemas.openxmlformats.org/drawingml/2006/picture">
-                  <pic:nvPicPr>
-                    <pic:cNvPr id="1" name=""/>
-                    <pic:cNvPicPr/>
-                  </pic:nvPicPr>
-                  <pic:blipFill>
-                    <a:blip r:embed="rId8"/>
-                    <a:stretch>
-                      <a:fillRect/>
-                    </a:stretch>
-                  </pic:blipFill>
-                  <pic:spPr>
-                    <a:xfrm>
-                      <a:off x="0" y="0"/>
-                      <a:ext cx="5760720" cy="1322070"/>
-                    </a:xfrm>
-                    <a:prstGeom prst="rect">
-                      <a:avLst/>
-                    </a:prstGeom>
-                  </pic:spPr>
-                </pic:pic>
-              </a:graphicData>
-            </a:graphic>
-          </wp:inline>
-        </w:drawing>
-      </w:r>
-    </w:p>
-    <w:p>
-      <w:pPr>
-        <w:spacing w:after="0"/>
-        <w:rPr>
-          <w:lang w:val="en-US"/>
-        </w:rPr>
-      </w:pPr>
-      <w:r>
-        <w:rPr>
-          <w:lang w:val="en-US"/>
-        </w:rPr>
-        <w:t>-</w:t>
-      </w:r>
-      <w:proofErr w:type="spellStart"/>
-      <w:r>
-        <w:rPr>
-          <w:lang w:val="en-US"/>
-        </w:rPr>
-        <w:t>i</w:t>
-      </w:r>
-      <w:proofErr w:type="spellEnd"/>
-    </w:p>
-    <w:p>
-      <w:pPr>
-        <w:spacing w:after="0"/>
-        <w:rPr>
-          <w:lang w:val="en-US"/>
-        </w:rPr>
-      </w:pPr>
-      <w:r>
-        <w:rPr>
-          <w:lang w:val="en-US"/>
-        </w:rPr>
-        <w:t>Content-type</w:t>
-      </w:r>
-    </w:p>
-    <w:p>
-      <w:pPr>
-        <w:spacing w:after="0"/>
-        <w:rPr>
-          <w:lang w:val="en-US"/>
-        </w:rPr>
-      </w:pPr>
-      <w:r>
-        <w:rPr>
-          <w:lang w:val="en-US"/>
-        </w:rPr>
-        <w:t>-head</w:t>
-      </w:r>
-    </w:p>
-    <w:p>
-      <w:pPr>
-        <w:spacing w:after="0"/>
-        <w:rPr>
-          <w:lang w:val="en-US"/>
-        </w:rPr>
-      </w:pPr>
-      <w:r>
-        <w:rPr>
-          <w:lang w:val="en-US"/>
-        </w:rPr>
-        <w:t>-I //flag</w:t>
-      </w:r>
-    </w:p>
-    <w:p>
-      <w:pPr>
-        <w:spacing w:after="0"/>
-        <w:rPr>
-          <w:lang w:val="en-US"/>
-        </w:rPr>
-      </w:pPr>
-      <w:r>
-        <w:rPr>
-          <w:noProof/>
-        </w:rPr>
-        <w:drawing>
-          <wp:inline distT="0" distB="0" distL="0" distR="0" wp14:anchorId="021331A5" wp14:editId="0B614367">
-            <wp:extent cx="5760720" cy="2150110"/>
-            <wp:effectExtent l="0" t="0" r="0" b="2540"/>
-            <wp:docPr id="3" name="Grafik 3"/>
             <wp:cNvGraphicFramePr>
               <a:graphicFrameLocks xmlns:a="http://schemas.openxmlformats.org/drawingml/2006/main" noChangeAspect="1"/>
             </wp:cNvGraphicFramePr>
@@ -948,7 +836,7 @@
                   <pic:spPr>
                     <a:xfrm>
                       <a:off x="0" y="0"/>
-                      <a:ext cx="5760720" cy="2150110"/>
+                      <a:ext cx="5760720" cy="1322070"/>
                     </a:xfrm>
                     <a:prstGeom prst="rect">
                       <a:avLst/>
@@ -968,55 +856,61 @@
           <w:lang w:val="en-US"/>
         </w:rPr>
       </w:pPr>
-    </w:p>
-    <w:p>
-      <w:pPr>
-        <w:spacing w:after="0"/>
-        <w:rPr>
-          <w:lang w:val="en-US"/>
-        </w:rPr>
-      </w:pPr>
-      <w:r>
-        <w:rPr>
-          <w:lang w:val="en-US"/>
-        </w:rPr>
-        <w:t>touch hello.txt //create</w:t>
-      </w:r>
-    </w:p>
-    <w:p>
-      <w:pPr>
-        <w:spacing w:after="0"/>
-        <w:rPr>
-          <w:lang w:val="en-US"/>
-        </w:rPr>
-      </w:pPr>
-      <w:r>
-        <w:rPr>
-          <w:lang w:val="en-US"/>
-        </w:rPr>
-        <w:t>rm -R hello.txt //remove</w:t>
-      </w:r>
-    </w:p>
-    <w:p>
-      <w:pPr>
-        <w:spacing w:after="0"/>
-        <w:rPr>
-          <w:lang w:val="en-US"/>
-        </w:rPr>
-      </w:pPr>
-    </w:p>
-    <w:p>
-      <w:pPr>
-        <w:spacing w:after="0"/>
-        <w:rPr>
-          <w:lang w:val="en-US"/>
-        </w:rPr>
-      </w:pPr>
-      <w:r>
-        <w:rPr>
-          <w:lang w:val="en-US"/>
-        </w:rPr>
-        <w:t>write data in test.txt</w:t>
+      <w:r>
+        <w:rPr>
+          <w:lang w:val="en-US"/>
+        </w:rPr>
+        <w:t>-</w:t>
+      </w:r>
+      <w:proofErr w:type="spellStart"/>
+      <w:r>
+        <w:rPr>
+          <w:lang w:val="en-US"/>
+        </w:rPr>
+        <w:t>i</w:t>
+      </w:r>
+      <w:proofErr w:type="spellEnd"/>
+    </w:p>
+    <w:p>
+      <w:pPr>
+        <w:spacing w:after="0"/>
+        <w:rPr>
+          <w:lang w:val="en-US"/>
+        </w:rPr>
+      </w:pPr>
+      <w:r>
+        <w:rPr>
+          <w:lang w:val="en-US"/>
+        </w:rPr>
+        <w:t>Content-type</w:t>
+      </w:r>
+    </w:p>
+    <w:p>
+      <w:pPr>
+        <w:spacing w:after="0"/>
+        <w:rPr>
+          <w:lang w:val="en-US"/>
+        </w:rPr>
+      </w:pPr>
+      <w:r>
+        <w:rPr>
+          <w:lang w:val="en-US"/>
+        </w:rPr>
+        <w:t>-head</w:t>
+      </w:r>
+    </w:p>
+    <w:p>
+      <w:pPr>
+        <w:spacing w:after="0"/>
+        <w:rPr>
+          <w:lang w:val="en-US"/>
+        </w:rPr>
+      </w:pPr>
+      <w:r>
+        <w:rPr>
+          <w:lang w:val="en-US"/>
+        </w:rPr>
+        <w:t>-I //flag</w:t>
       </w:r>
     </w:p>
     <w:p>
@@ -1031,10 +925,10 @@
           <w:noProof/>
         </w:rPr>
         <w:drawing>
-          <wp:inline distT="0" distB="0" distL="0" distR="0" wp14:anchorId="6438BE8F" wp14:editId="6FF36277">
-            <wp:extent cx="5610225" cy="1771650"/>
-            <wp:effectExtent l="0" t="0" r="9525" b="0"/>
-            <wp:docPr id="4" name="Grafik 4"/>
+          <wp:inline distT="0" distB="0" distL="0" distR="0" wp14:anchorId="021331A5" wp14:editId="0B614367">
+            <wp:extent cx="5760720" cy="2150110"/>
+            <wp:effectExtent l="0" t="0" r="0" b="2540"/>
+            <wp:docPr id="3" name="Grafik 3"/>
             <wp:cNvGraphicFramePr>
               <a:graphicFrameLocks xmlns:a="http://schemas.openxmlformats.org/drawingml/2006/main" noChangeAspect="1"/>
             </wp:cNvGraphicFramePr>
@@ -1054,7 +948,7 @@
                   <pic:spPr>
                     <a:xfrm>
                       <a:off x="0" y="0"/>
-                      <a:ext cx="5610225" cy="1771650"/>
+                      <a:ext cx="5760720" cy="2150110"/>
                     </a:xfrm>
                     <a:prstGeom prst="rect">
                       <a:avLst/>
@@ -1082,19 +976,47 @@
           <w:lang w:val="en-US"/>
         </w:rPr>
       </w:pPr>
-    </w:p>
-    <w:p>
-      <w:pPr>
-        <w:spacing w:after="0"/>
-        <w:rPr>
-          <w:lang w:val="en-US"/>
-        </w:rPr>
-      </w:pPr>
-      <w:r>
-        <w:rPr>
-          <w:lang w:val="en-US"/>
-        </w:rPr>
-        <w:t>download file</w:t>
+      <w:r>
+        <w:rPr>
+          <w:lang w:val="en-US"/>
+        </w:rPr>
+        <w:t>touch hello.txt //create</w:t>
+      </w:r>
+    </w:p>
+    <w:p>
+      <w:pPr>
+        <w:spacing w:after="0"/>
+        <w:rPr>
+          <w:lang w:val="en-US"/>
+        </w:rPr>
+      </w:pPr>
+      <w:r>
+        <w:rPr>
+          <w:lang w:val="en-US"/>
+        </w:rPr>
+        <w:t>rm -R hello.txt //remove</w:t>
+      </w:r>
+    </w:p>
+    <w:p>
+      <w:pPr>
+        <w:spacing w:after="0"/>
+        <w:rPr>
+          <w:lang w:val="en-US"/>
+        </w:rPr>
+      </w:pPr>
+    </w:p>
+    <w:p>
+      <w:pPr>
+        <w:spacing w:after="0"/>
+        <w:rPr>
+          <w:lang w:val="en-US"/>
+        </w:rPr>
+      </w:pPr>
+      <w:r>
+        <w:rPr>
+          <w:lang w:val="en-US"/>
+        </w:rPr>
+        <w:t>write data in test.txt</w:t>
       </w:r>
     </w:p>
     <w:p>
@@ -1108,12 +1030,11 @@
         <w:rPr>
           <w:noProof/>
         </w:rPr>
-        <w:lastRenderedPageBreak/>
         <w:drawing>
-          <wp:inline distT="0" distB="0" distL="0" distR="0" wp14:anchorId="2DC9E9D1" wp14:editId="262B0472">
-            <wp:extent cx="5760720" cy="843915"/>
-            <wp:effectExtent l="0" t="0" r="0" b="0"/>
-            <wp:docPr id="5" name="Grafik 5"/>
+          <wp:inline distT="0" distB="0" distL="0" distR="0" wp14:anchorId="6438BE8F" wp14:editId="6FF36277">
+            <wp:extent cx="5610225" cy="1771650"/>
+            <wp:effectExtent l="0" t="0" r="9525" b="0"/>
+            <wp:docPr id="4" name="Grafik 4"/>
             <wp:cNvGraphicFramePr>
               <a:graphicFrameLocks xmlns:a="http://schemas.openxmlformats.org/drawingml/2006/main" noChangeAspect="1"/>
             </wp:cNvGraphicFramePr>
@@ -1133,7 +1054,7 @@
                   <pic:spPr>
                     <a:xfrm>
                       <a:off x="0" y="0"/>
-                      <a:ext cx="5760720" cy="843915"/>
+                      <a:ext cx="5610225" cy="1771650"/>
                     </a:xfrm>
                     <a:prstGeom prst="rect">
                       <a:avLst/>
@@ -1161,113 +1082,19 @@
           <w:lang w:val="en-US"/>
         </w:rPr>
       </w:pPr>
-      <w:r>
-        <w:rPr>
-          <w:lang w:val="en-US"/>
-        </w:rPr>
-        <w:t>git bash</w:t>
-      </w:r>
-    </w:p>
-    <w:p>
-      <w:pPr>
-        <w:spacing w:after="0"/>
-        <w:rPr>
-          <w:lang w:val="en-US"/>
-        </w:rPr>
-      </w:pPr>
-      <w:r>
-        <w:rPr>
-          <w:lang w:val="en-US"/>
-        </w:rPr>
-        <w:t xml:space="preserve">$ curl -O </w:t>
-      </w:r>
-      <w:r>
-        <w:rPr>
-          <w:lang w:val="en-US"/>
-        </w:rPr>
-        <w:t>–</w:t>
-      </w:r>
-      <w:r>
-        <w:rPr>
-          <w:lang w:val="en-US"/>
-        </w:rPr>
-        <w:t>limit-rate 1000B http://...</w:t>
-      </w:r>
-    </w:p>
-    <w:p>
-      <w:pPr>
-        <w:spacing w:after="0"/>
-        <w:rPr>
-          <w:lang w:val="en-US"/>
-        </w:rPr>
-      </w:pPr>
-    </w:p>
-    <w:p>
-      <w:pPr>
-        <w:spacing w:after="0"/>
-        <w:rPr>
-          <w:lang w:val="en-US"/>
-        </w:rPr>
-      </w:pPr>
-      <w:r>
-        <w:rPr>
-          <w:lang w:val="en-US"/>
-        </w:rPr>
-        <w:t>--data</w:t>
-      </w:r>
-    </w:p>
-    <w:p>
-      <w:pPr>
-        <w:spacing w:after="0"/>
-        <w:rPr>
-          <w:lang w:val="en-US"/>
-        </w:rPr>
-      </w:pPr>
-      <w:r>
-        <w:rPr>
-          <w:lang w:val="en-US"/>
-        </w:rPr>
-        <w:t>“</w:t>
-      </w:r>
-      <w:r>
-        <w:rPr>
-          <w:lang w:val="en-US"/>
-        </w:rPr>
-        <w:t>title=</w:t>
-      </w:r>
-      <w:proofErr w:type="spellStart"/>
-      <w:r>
-        <w:rPr>
-          <w:lang w:val="en-US"/>
-        </w:rPr>
-        <w:t>Hello&amp;body</w:t>
-      </w:r>
-      <w:proofErr w:type="spellEnd"/>
-      <w:r>
-        <w:rPr>
-          <w:lang w:val="en-US"/>
-        </w:rPr>
-        <w:t>=Hello World</w:t>
-      </w:r>
-      <w:r>
-        <w:rPr>
-          <w:lang w:val="en-US"/>
-        </w:rPr>
-        <w:t>”</w:t>
-      </w:r>
-    </w:p>
-    <w:p>
-      <w:pPr>
-        <w:spacing w:after="0"/>
-        <w:rPr>
-          <w:lang w:val="en-US"/>
-        </w:rPr>
-      </w:pPr>
-      <w:r>
-        <w:rPr>
-          <w:lang w:val="en-US"/>
-        </w:rPr>
-        <w:t>http://</w:t>
+    </w:p>
+    <w:p>
+      <w:pPr>
+        <w:spacing w:after="0"/>
+        <w:rPr>
+          <w:lang w:val="en-US"/>
+        </w:rPr>
+      </w:pPr>
+      <w:r>
+        <w:rPr>
+          <w:lang w:val="en-US"/>
+        </w:rPr>
+        <w:t>download file</w:t>
       </w:r>
     </w:p>
     <w:p>
@@ -1281,11 +1108,12 @@
         <w:rPr>
           <w:noProof/>
         </w:rPr>
+        <w:lastRenderedPageBreak/>
         <w:drawing>
-          <wp:inline distT="0" distB="0" distL="0" distR="0" wp14:anchorId="7CD2B35B" wp14:editId="2124D29E">
-            <wp:extent cx="5760720" cy="1038860"/>
-            <wp:effectExtent l="0" t="0" r="0" b="8890"/>
-            <wp:docPr id="6" name="Grafik 6"/>
+          <wp:inline distT="0" distB="0" distL="0" distR="0" wp14:anchorId="2DC9E9D1" wp14:editId="262B0472">
+            <wp:extent cx="5760720" cy="843915"/>
+            <wp:effectExtent l="0" t="0" r="0" b="0"/>
+            <wp:docPr id="5" name="Grafik 5"/>
             <wp:cNvGraphicFramePr>
               <a:graphicFrameLocks xmlns:a="http://schemas.openxmlformats.org/drawingml/2006/main" noChangeAspect="1"/>
             </wp:cNvGraphicFramePr>
@@ -1305,7 +1133,7 @@
                   <pic:spPr>
                     <a:xfrm>
                       <a:off x="0" y="0"/>
-                      <a:ext cx="5760720" cy="1038860"/>
+                      <a:ext cx="5760720" cy="843915"/>
                     </a:xfrm>
                     <a:prstGeom prst="rect">
                       <a:avLst/>
@@ -1333,6 +1161,114 @@
           <w:lang w:val="en-US"/>
         </w:rPr>
       </w:pPr>
+      <w:r>
+        <w:rPr>
+          <w:lang w:val="en-US"/>
+        </w:rPr>
+        <w:t>git bash</w:t>
+      </w:r>
+    </w:p>
+    <w:p>
+      <w:pPr>
+        <w:spacing w:after="0"/>
+        <w:rPr>
+          <w:lang w:val="en-US"/>
+        </w:rPr>
+      </w:pPr>
+      <w:r>
+        <w:rPr>
+          <w:lang w:val="en-US"/>
+        </w:rPr>
+        <w:t xml:space="preserve">$ curl -O </w:t>
+      </w:r>
+      <w:r>
+        <w:rPr>
+          <w:lang w:val="en-US"/>
+        </w:rPr>
+        <w:t>–</w:t>
+      </w:r>
+      <w:r>
+        <w:rPr>
+          <w:lang w:val="en-US"/>
+        </w:rPr>
+        <w:t>limit-rate 1000B http://...</w:t>
+      </w:r>
+    </w:p>
+    <w:p>
+      <w:pPr>
+        <w:spacing w:after="0"/>
+        <w:rPr>
+          <w:lang w:val="en-US"/>
+        </w:rPr>
+      </w:pPr>
+    </w:p>
+    <w:p>
+      <w:pPr>
+        <w:spacing w:after="0"/>
+        <w:rPr>
+          <w:lang w:val="en-US"/>
+        </w:rPr>
+      </w:pPr>
+      <w:r>
+        <w:rPr>
+          <w:lang w:val="en-US"/>
+        </w:rPr>
+        <w:t>--data</w:t>
+      </w:r>
+    </w:p>
+    <w:p>
+      <w:pPr>
+        <w:spacing w:after="0"/>
+        <w:rPr>
+          <w:lang w:val="en-US"/>
+        </w:rPr>
+      </w:pPr>
+      <w:r>
+        <w:rPr>
+          <w:lang w:val="en-US"/>
+        </w:rPr>
+        <w:t>“</w:t>
+      </w:r>
+      <w:r>
+        <w:rPr>
+          <w:lang w:val="en-US"/>
+        </w:rPr>
+        <w:t>title=</w:t>
+      </w:r>
+      <w:proofErr w:type="spellStart"/>
+      <w:r>
+        <w:rPr>
+          <w:lang w:val="en-US"/>
+        </w:rPr>
+        <w:t>Hello&amp;body</w:t>
+      </w:r>
+      <w:proofErr w:type="spellEnd"/>
+      <w:r>
+        <w:rPr>
+          <w:lang w:val="en-US"/>
+        </w:rPr>
+        <w:t>=Hello World</w:t>
+      </w:r>
+      <w:r>
+        <w:rPr>
+          <w:lang w:val="en-US"/>
+        </w:rPr>
+        <w:t>”</w:t>
+      </w:r>
+    </w:p>
+    <w:p>
+      <w:pPr>
+        <w:spacing w:after="0"/>
+        <w:rPr>
+          <w:lang w:val="en-US"/>
+        </w:rPr>
+      </w:pPr>
+      <w:r>
+        <w:rPr>
+          <w:lang w:val="en-US"/>
+        </w:rPr>
+        <w:t>http://</w:t>
+      </w:r>
     </w:p>
     <w:p>
       <w:pPr>
@@ -1346,10 +1282,10 @@
           <w:noProof/>
         </w:rPr>
         <w:drawing>
-          <wp:inline distT="0" distB="0" distL="0" distR="0" wp14:anchorId="393762B0" wp14:editId="1CD1C88A">
-            <wp:extent cx="5495925" cy="1828800"/>
-            <wp:effectExtent l="0" t="0" r="9525" b="0"/>
-            <wp:docPr id="7" name="Grafik 7"/>
+          <wp:inline distT="0" distB="0" distL="0" distR="0" wp14:anchorId="7CD2B35B" wp14:editId="2124D29E">
+            <wp:extent cx="5760720" cy="1038860"/>
+            <wp:effectExtent l="0" t="0" r="0" b="8890"/>
+            <wp:docPr id="6" name="Grafik 6"/>
             <wp:cNvGraphicFramePr>
               <a:graphicFrameLocks xmlns:a="http://schemas.openxmlformats.org/drawingml/2006/main" noChangeAspect="1"/>
             </wp:cNvGraphicFramePr>
@@ -1369,7 +1305,7 @@
                   <pic:spPr>
                     <a:xfrm>
                       <a:off x="0" y="0"/>
-                      <a:ext cx="5495925" cy="1828800"/>
+                      <a:ext cx="5760720" cy="1038860"/>
                     </a:xfrm>
                     <a:prstGeom prst="rect">
                       <a:avLst/>
@@ -1397,15 +1333,23 @@
           <w:lang w:val="en-US"/>
         </w:rPr>
       </w:pPr>
+    </w:p>
+    <w:p>
+      <w:pPr>
+        <w:spacing w:after="0"/>
+        <w:rPr>
+          <w:lang w:val="en-US"/>
+        </w:rPr>
+      </w:pPr>
       <w:r>
         <w:rPr>
           <w:noProof/>
         </w:rPr>
         <w:drawing>
-          <wp:inline distT="0" distB="0" distL="0" distR="0" wp14:anchorId="6FDB1001" wp14:editId="4201D72C">
-            <wp:extent cx="5438775" cy="1304925"/>
-            <wp:effectExtent l="0" t="0" r="9525" b="9525"/>
-            <wp:docPr id="8" name="Grafik 8"/>
+          <wp:inline distT="0" distB="0" distL="0" distR="0" wp14:anchorId="393762B0" wp14:editId="1CD1C88A">
+            <wp:extent cx="5495925" cy="1828800"/>
+            <wp:effectExtent l="0" t="0" r="9525" b="0"/>
+            <wp:docPr id="7" name="Grafik 7"/>
             <wp:cNvGraphicFramePr>
               <a:graphicFrameLocks xmlns:a="http://schemas.openxmlformats.org/drawingml/2006/main" noChangeAspect="1"/>
             </wp:cNvGraphicFramePr>
@@ -1425,7 +1369,7 @@
                   <pic:spPr>
                     <a:xfrm>
                       <a:off x="0" y="0"/>
-                      <a:ext cx="5438775" cy="1304925"/>
+                      <a:ext cx="5495925" cy="1828800"/>
                     </a:xfrm>
                     <a:prstGeom prst="rect">
                       <a:avLst/>
@@ -1449,106 +1393,19 @@
     <w:p>
       <w:pPr>
         <w:spacing w:after="0"/>
-      </w:pPr>
-      <w:r>
-        <w:t>FileZi</w:t>
-      </w:r>
-      <w:r>
-        <w:t>lla</w:t>
-      </w:r>
-    </w:p>
-    <w:p>
-      <w:pPr>
-        <w:spacing w:after="0"/>
-      </w:pPr>
-    </w:p>
-    <w:p>
-      <w:pPr>
-        <w:spacing w:after="0"/>
-      </w:pPr>
-      <w:r>
-        <w:t>FileZilla ist eine</w:t>
-      </w:r>
-      <w:r>
-        <w:t xml:space="preserve"> freie S</w:t>
-      </w:r>
-      <w:r>
-        <w:t>ever- und Client-Software zur Daten</w:t>
-      </w:r>
-      <w:r>
-        <w:t>ü</w:t>
-      </w:r>
-      <w:r>
-        <w:t xml:space="preserve">bertragung mittels FTP und SFTP. Mit dem </w:t>
-      </w:r>
-      <w:r>
-        <w:rPr>
-          <w:color w:val="4472C4" w:themeColor="accent1"/>
-        </w:rPr>
-        <w:t xml:space="preserve">FileZilla Client </w:t>
-      </w:r>
-      <w:r>
-        <w:t xml:space="preserve">kann der Benutzer </w:t>
-      </w:r>
-      <w:r>
-        <w:rPr>
-          <w:color w:val="4472C4" w:themeColor="accent1"/>
-        </w:rPr>
-        <w:t xml:space="preserve">sich mit einem FTP-/SFTP-Server verbinden </w:t>
-      </w:r>
-      <w:r>
-        <w:t>und daraufhin Dateien hoch- und herunterladen. Zudem k</w:t>
-      </w:r>
-      <w:r>
-        <w:t>ö</w:t>
-      </w:r>
-      <w:r>
-        <w:t>nnen Textdateien im lokalen Texteditor ge</w:t>
-      </w:r>
-      <w:r>
-        <w:t>ö</w:t>
-      </w:r>
-      <w:r>
-        <w:t xml:space="preserve">ffnet werden. FileZilla </w:t>
-      </w:r>
-      <w:r>
-        <w:t>ü</w:t>
-      </w:r>
-      <w:r>
-        <w:t>berwacht daraufhin die ge</w:t>
-      </w:r>
-      <w:r>
-        <w:t>ö</w:t>
-      </w:r>
-      <w:r>
-        <w:t xml:space="preserve">ffnete Datei und bietet bei </w:t>
-      </w:r>
-      <w:r>
-        <w:t>Ä</w:t>
-      </w:r>
-      <w:r>
-        <w:t xml:space="preserve">nderung das Hochladen der Datei an. </w:t>
-      </w:r>
-    </w:p>
-    <w:p>
-      <w:pPr>
-        <w:spacing w:after="0"/>
-      </w:pPr>
-    </w:p>
-    <w:p>
-      <w:pPr>
-        <w:spacing w:after="0"/>
+        <w:rPr>
+          <w:lang w:val="en-US"/>
+        </w:rPr>
       </w:pPr>
       <w:r>
         <w:rPr>
           <w:noProof/>
         </w:rPr>
-        <w:lastRenderedPageBreak/>
         <w:drawing>
-          <wp:inline distT="0" distB="0" distL="0" distR="0" wp14:anchorId="4C0C88B3" wp14:editId="17E516E4">
-            <wp:extent cx="4657725" cy="3009900"/>
-            <wp:effectExtent l="0" t="0" r="9525" b="0"/>
-            <wp:docPr id="9" name="Grafik 9"/>
+          <wp:inline distT="0" distB="0" distL="0" distR="0" wp14:anchorId="6FDB1001" wp14:editId="4201D72C">
+            <wp:extent cx="5438775" cy="1304925"/>
+            <wp:effectExtent l="0" t="0" r="9525" b="9525"/>
+            <wp:docPr id="8" name="Grafik 8"/>
             <wp:cNvGraphicFramePr>
               <a:graphicFrameLocks xmlns:a="http://schemas.openxmlformats.org/drawingml/2006/main" noChangeAspect="1"/>
             </wp:cNvGraphicFramePr>
@@ -1568,6 +1425,149 @@
                   <pic:spPr>
                     <a:xfrm>
                       <a:off x="0" y="0"/>
+                      <a:ext cx="5438775" cy="1304925"/>
+                    </a:xfrm>
+                    <a:prstGeom prst="rect">
+                      <a:avLst/>
+                    </a:prstGeom>
+                  </pic:spPr>
+                </pic:pic>
+              </a:graphicData>
+            </a:graphic>
+          </wp:inline>
+        </w:drawing>
+      </w:r>
+    </w:p>
+    <w:p>
+      <w:pPr>
+        <w:spacing w:after="0"/>
+        <w:rPr>
+          <w:lang w:val="en-US"/>
+        </w:rPr>
+      </w:pPr>
+    </w:p>
+    <w:p>
+      <w:pPr>
+        <w:spacing w:after="0"/>
+      </w:pPr>
+      <w:r>
+        <w:t>FileZi</w:t>
+      </w:r>
+      <w:r>
+        <w:t>lla</w:t>
+      </w:r>
+    </w:p>
+    <w:p>
+      <w:pPr>
+        <w:spacing w:after="0"/>
+      </w:pPr>
+    </w:p>
+    <w:p>
+      <w:pPr>
+        <w:spacing w:after="0"/>
+      </w:pPr>
+      <w:r>
+        <w:t>FileZilla ist eine</w:t>
+      </w:r>
+      <w:r>
+        <w:t xml:space="preserve"> freie S</w:t>
+      </w:r>
+      <w:r>
+        <w:t>ever- und Client-Software zur Daten</w:t>
+      </w:r>
+      <w:r>
+        <w:t>ü</w:t>
+      </w:r>
+      <w:r>
+        <w:t xml:space="preserve">bertragung mittels FTP und SFTP. Mit dem </w:t>
+      </w:r>
+      <w:r>
+        <w:rPr>
+          <w:color w:val="4472C4" w:themeColor="accent1"/>
+        </w:rPr>
+        <w:t xml:space="preserve">FileZilla Client </w:t>
+      </w:r>
+      <w:r>
+        <w:t xml:space="preserve">kann der Benutzer </w:t>
+      </w:r>
+      <w:r>
+        <w:rPr>
+          <w:color w:val="4472C4" w:themeColor="accent1"/>
+        </w:rPr>
+        <w:t xml:space="preserve">sich mit einem FTP-/SFTP-Server verbinden </w:t>
+      </w:r>
+      <w:r>
+        <w:t>und daraufhin Dateien hoch- und herunterladen. Zudem k</w:t>
+      </w:r>
+      <w:r>
+        <w:t>ö</w:t>
+      </w:r>
+      <w:r>
+        <w:t>nnen Textdateien im lokalen Texteditor ge</w:t>
+      </w:r>
+      <w:r>
+        <w:t>ö</w:t>
+      </w:r>
+      <w:r>
+        <w:t xml:space="preserve">ffnet werden. FileZilla </w:t>
+      </w:r>
+      <w:r>
+        <w:t>ü</w:t>
+      </w:r>
+      <w:r>
+        <w:t>berwacht daraufhin die ge</w:t>
+      </w:r>
+      <w:r>
+        <w:t>ö</w:t>
+      </w:r>
+      <w:r>
+        <w:t xml:space="preserve">ffnete Datei und bietet bei </w:t>
+      </w:r>
+      <w:r>
+        <w:t>Ä</w:t>
+      </w:r>
+      <w:r>
+        <w:t xml:space="preserve">nderung das Hochladen der Datei an. </w:t>
+      </w:r>
+    </w:p>
+    <w:p>
+      <w:pPr>
+        <w:spacing w:after="0"/>
+      </w:pPr>
+    </w:p>
+    <w:p>
+      <w:pPr>
+        <w:spacing w:after="0"/>
+      </w:pPr>
+      <w:r>
+        <w:rPr>
+          <w:noProof/>
+        </w:rPr>
+        <w:lastRenderedPageBreak/>
+        <w:drawing>
+          <wp:inline distT="0" distB="0" distL="0" distR="0" wp14:anchorId="4C0C88B3" wp14:editId="17E516E4">
+            <wp:extent cx="4657725" cy="3009900"/>
+            <wp:effectExtent l="0" t="0" r="9525" b="0"/>
+            <wp:docPr id="9" name="Grafik 9"/>
+            <wp:cNvGraphicFramePr>
+              <a:graphicFrameLocks xmlns:a="http://schemas.openxmlformats.org/drawingml/2006/main" noChangeAspect="1"/>
+            </wp:cNvGraphicFramePr>
+            <a:graphic xmlns:a="http://schemas.openxmlformats.org/drawingml/2006/main">
+              <a:graphicData uri="http://schemas.openxmlformats.org/drawingml/2006/picture">
+                <pic:pic xmlns:pic="http://schemas.openxmlformats.org/drawingml/2006/picture">
+                  <pic:nvPicPr>
+                    <pic:cNvPr id="1" name=""/>
+                    <pic:cNvPicPr/>
+                  </pic:nvPicPr>
+                  <pic:blipFill>
+                    <a:blip r:embed="rId16"/>
+                    <a:stretch>
+                      <a:fillRect/>
+                    </a:stretch>
+                  </pic:blipFill>
+                  <pic:spPr>
+                    <a:xfrm>
+                      <a:off x="0" y="0"/>
                       <a:ext cx="4657725" cy="3009900"/>
                     </a:xfrm>
                     <a:prstGeom prst="rect">
@@ -1643,7 +1643,7 @@
       <w:pPr>
         <w:spacing w:after="0"/>
       </w:pPr>
-      <w:hyperlink r:id="rId16" w:history="1">
+      <w:hyperlink r:id="rId17" w:history="1">
         <w:r>
           <w:rPr>
             <w:rStyle w:val="Hyperlink"/>
@@ -1681,7 +1681,7 @@
                     <pic:cNvPicPr/>
                   </pic:nvPicPr>
                   <pic:blipFill>
-                    <a:blip r:embed="rId17"/>
+                    <a:blip r:embed="rId18"/>
                     <a:stretch>
                       <a:fillRect/>
                     </a:stretch>
@@ -1737,7 +1737,7 @@
           <w:lang w:val="en-US"/>
         </w:rPr>
       </w:pPr>
-      <w:hyperlink r:id="rId18" w:history="1">
+      <w:hyperlink r:id="rId19" w:history="1">
         <w:r>
           <w:rPr>
             <w:rStyle w:val="Hyperlink"/>
@@ -1817,54 +1817,6 @@
             <wp:extent cx="2209800" cy="228600"/>
             <wp:effectExtent l="0" t="0" r="0" b="0"/>
             <wp:docPr id="10" name="Grafik 10"/>
-            <wp:cNvGraphicFramePr>
-              <a:graphicFrameLocks xmlns:a="http://schemas.openxmlformats.org/drawingml/2006/main" noChangeAspect="1"/>
-            </wp:cNvGraphicFramePr>
-            <a:graphic xmlns:a="http://schemas.openxmlformats.org/drawingml/2006/main">
-              <a:graphicData uri="http://schemas.openxmlformats.org/drawingml/2006/picture">
-                <pic:pic xmlns:pic="http://schemas.openxmlformats.org/drawingml/2006/picture">
-                  <pic:nvPicPr>
-                    <pic:cNvPr id="1" name=""/>
-                    <pic:cNvPicPr/>
-                  </pic:nvPicPr>
-                  <pic:blipFill>
-                    <a:blip r:embed="rId19"/>
-                    <a:stretch>
-                      <a:fillRect/>
-                    </a:stretch>
-                  </pic:blipFill>
-                  <pic:spPr>
-                    <a:xfrm>
-                      <a:off x="0" y="0"/>
-                      <a:ext cx="2209800" cy="228600"/>
-                    </a:xfrm>
-                    <a:prstGeom prst="rect">
-                      <a:avLst/>
-                    </a:prstGeom>
-                  </pic:spPr>
-                </pic:pic>
-              </a:graphicData>
-            </a:graphic>
-          </wp:inline>
-        </w:drawing>
-      </w:r>
-    </w:p>
-    <w:p>
-      <w:pPr>
-        <w:spacing w:after="0"/>
-        <w:rPr>
-          <w:lang w:val="en-US"/>
-        </w:rPr>
-      </w:pPr>
-      <w:r>
-        <w:rPr>
-          <w:noProof/>
-        </w:rPr>
-        <w:drawing>
-          <wp:inline distT="0" distB="0" distL="0" distR="0" wp14:anchorId="54DC1BB5" wp14:editId="1B1FD290">
-            <wp:extent cx="2657475" cy="866775"/>
-            <wp:effectExtent l="0" t="0" r="9525" b="9525"/>
-            <wp:docPr id="11" name="Grafik 11"/>
             <wp:cNvGraphicFramePr>
               <a:graphicFrameLocks xmlns:a="http://schemas.openxmlformats.org/drawingml/2006/main" noChangeAspect="1"/>
             </wp:cNvGraphicFramePr>
@@ -1884,7 +1836,7 @@
                   <pic:spPr>
                     <a:xfrm>
                       <a:off x="0" y="0"/>
-                      <a:ext cx="2657475" cy="866775"/>
+                      <a:ext cx="2209800" cy="228600"/>
                     </a:xfrm>
                     <a:prstGeom prst="rect">
                       <a:avLst/>
@@ -1906,148 +1858,13 @@
       </w:pPr>
       <w:r>
         <w:rPr>
-          <w:lang w:val="en-US"/>
-        </w:rPr>
-        <w:t xml:space="preserve">Note that numbers </w:t>
-      </w:r>
-      <w:r>
-        <w:rPr>
-          <w:lang w:val="en-US"/>
-        </w:rPr>
-        <w:t>in. col</w:t>
-      </w:r>
-      <w:r>
-        <w:rPr>
-          <w:lang w:val="en-US"/>
-        </w:rPr>
-        <w:t xml:space="preserve">-*-* should always add up to </w:t>
-      </w:r>
-      <w:r>
-        <w:rPr>
-          <w:b/>
-          <w:color w:val="FF0000"/>
-          <w:lang w:val="en-US"/>
-        </w:rPr>
-        <w:t>12</w:t>
-      </w:r>
-      <w:r>
-        <w:rPr>
-          <w:lang w:val="en-US"/>
-        </w:rPr>
-        <w:t xml:space="preserve"> for each row</w:t>
-      </w:r>
-    </w:p>
-    <w:p>
-      <w:pPr>
-        <w:spacing w:after="0"/>
-        <w:rPr>
-          <w:lang w:val="en-US"/>
-        </w:rPr>
-      </w:pPr>
-    </w:p>
-    <w:p>
-      <w:pPr>
-        <w:spacing w:after="0"/>
-        <w:rPr>
-          <w:lang w:val="en-US"/>
-        </w:rPr>
-      </w:pPr>
-      <w:r>
-        <w:rPr>
-          <w:lang w:val="en-US"/>
-        </w:rPr>
-        <w:t>.container-fluid for a full width container</w:t>
-      </w:r>
-    </w:p>
-    <w:p>
-      <w:pPr>
-        <w:spacing w:after="0"/>
-        <w:rPr>
-          <w:lang w:val="en-US"/>
-        </w:rPr>
-      </w:pPr>
-      <w:r>
-        <w:rPr>
-          <w:lang w:val="en-US"/>
-        </w:rPr>
-        <w:t xml:space="preserve">While containers </w:t>
-      </w:r>
-      <w:r>
-        <w:rPr>
-          <w:rStyle w:val="Hervorhebung"/>
-          <w:lang w:val="en-US"/>
-        </w:rPr>
-        <w:t>can</w:t>
-      </w:r>
-      <w:r>
-        <w:rPr>
-          <w:lang w:val="en-US"/>
-        </w:rPr>
-        <w:t xml:space="preserve"> be nested, most layouts do not require a nested container.</w:t>
-      </w:r>
-    </w:p>
-    <w:p>
-      <w:pPr>
-        <w:spacing w:after="0"/>
-        <w:rPr>
-          <w:lang w:val="en-US"/>
-        </w:rPr>
-      </w:pPr>
-    </w:p>
-    <w:p>
-      <w:pPr>
-        <w:spacing w:after="0"/>
-        <w:rPr>
-          <w:lang w:val="en-US"/>
-        </w:rPr>
-      </w:pPr>
-    </w:p>
-    <w:p>
-      <w:pPr>
-        <w:spacing w:after="0"/>
-        <w:rPr>
-          <w:lang w:val="en-US"/>
-        </w:rPr>
-      </w:pPr>
-    </w:p>
-    <w:p>
-      <w:pPr>
-        <w:pStyle w:val="berschrift1"/>
-        <w:rPr>
-          <w:lang w:val="en-US"/>
-        </w:rPr>
-      </w:pPr>
-      <w:bookmarkStart w:id="2" w:name="_Toc4710950"/>
-      <w:r>
-        <w:rPr>
-          <w:lang w:val="en-US"/>
-        </w:rPr>
-        <w:t>CSS</w:t>
-      </w:r>
-      <w:bookmarkEnd w:id="2"/>
-    </w:p>
-    <w:p>
-      <w:pPr>
-        <w:rPr>
-          <w:lang w:val="en-US"/>
-        </w:rPr>
-      </w:pPr>
-    </w:p>
-    <w:p>
-      <w:pPr>
-        <w:rPr>
-          <w:lang w:val="en-US"/>
-        </w:rPr>
-      </w:pPr>
-      <w:r>
-        <w:rPr>
           <w:noProof/>
         </w:rPr>
         <w:drawing>
-          <wp:inline distT="0" distB="0" distL="0" distR="0" wp14:anchorId="7E46699A" wp14:editId="6E4E2A29">
-            <wp:extent cx="2124075" cy="190500"/>
-            <wp:effectExtent l="0" t="0" r="9525" b="0"/>
-            <wp:docPr id="13" name="Grafik 13"/>
+          <wp:inline distT="0" distB="0" distL="0" distR="0" wp14:anchorId="54DC1BB5" wp14:editId="1B1FD290">
+            <wp:extent cx="2657475" cy="866775"/>
+            <wp:effectExtent l="0" t="0" r="9525" b="9525"/>
+            <wp:docPr id="11" name="Grafik 11"/>
             <wp:cNvGraphicFramePr>
               <a:graphicFrameLocks xmlns:a="http://schemas.openxmlformats.org/drawingml/2006/main" noChangeAspect="1"/>
             </wp:cNvGraphicFramePr>
@@ -2067,7 +1884,7 @@
                   <pic:spPr>
                     <a:xfrm>
                       <a:off x="0" y="0"/>
-                      <a:ext cx="2124075" cy="190500"/>
+                      <a:ext cx="2657475" cy="866775"/>
                     </a:xfrm>
                     <a:prstGeom prst="rect">
                       <a:avLst/>
@@ -2082,6 +1899,142 @@
     </w:p>
     <w:p>
       <w:pPr>
+        <w:spacing w:after="0"/>
+        <w:rPr>
+          <w:lang w:val="en-US"/>
+        </w:rPr>
+      </w:pPr>
+      <w:r>
+        <w:rPr>
+          <w:lang w:val="en-US"/>
+        </w:rPr>
+        <w:t xml:space="preserve">Note that numbers </w:t>
+      </w:r>
+      <w:r>
+        <w:rPr>
+          <w:lang w:val="en-US"/>
+        </w:rPr>
+        <w:t>in. col</w:t>
+      </w:r>
+      <w:r>
+        <w:rPr>
+          <w:lang w:val="en-US"/>
+        </w:rPr>
+        <w:t xml:space="preserve">-*-* should always add up to </w:t>
+      </w:r>
+      <w:r>
+        <w:rPr>
+          <w:b/>
+          <w:color w:val="FF0000"/>
+          <w:lang w:val="en-US"/>
+        </w:rPr>
+        <w:t>12</w:t>
+      </w:r>
+      <w:r>
+        <w:rPr>
+          <w:lang w:val="en-US"/>
+        </w:rPr>
+        <w:t xml:space="preserve"> for each row</w:t>
+      </w:r>
+    </w:p>
+    <w:p>
+      <w:pPr>
+        <w:spacing w:after="0"/>
+        <w:rPr>
+          <w:lang w:val="en-US"/>
+        </w:rPr>
+      </w:pPr>
+    </w:p>
+    <w:p>
+      <w:pPr>
+        <w:spacing w:after="0"/>
+        <w:rPr>
+          <w:lang w:val="en-US"/>
+        </w:rPr>
+      </w:pPr>
+      <w:r>
+        <w:rPr>
+          <w:lang w:val="en-US"/>
+        </w:rPr>
+        <w:t>.container-fluid for a full width container</w:t>
+      </w:r>
+    </w:p>
+    <w:p>
+      <w:pPr>
+        <w:spacing w:after="0"/>
+        <w:rPr>
+          <w:lang w:val="en-US"/>
+        </w:rPr>
+      </w:pPr>
+      <w:r>
+        <w:rPr>
+          <w:lang w:val="en-US"/>
+        </w:rPr>
+        <w:t xml:space="preserve">While containers </w:t>
+      </w:r>
+      <w:r>
+        <w:rPr>
+          <w:rStyle w:val="Hervorhebung"/>
+          <w:lang w:val="en-US"/>
+        </w:rPr>
+        <w:t>can</w:t>
+      </w:r>
+      <w:r>
+        <w:rPr>
+          <w:lang w:val="en-US"/>
+        </w:rPr>
+        <w:t xml:space="preserve"> be nested, most layouts do not require a nested container.</w:t>
+      </w:r>
+    </w:p>
+    <w:p>
+      <w:pPr>
+        <w:spacing w:after="0"/>
+        <w:rPr>
+          <w:lang w:val="en-US"/>
+        </w:rPr>
+      </w:pPr>
+    </w:p>
+    <w:p>
+      <w:pPr>
+        <w:spacing w:after="0"/>
+        <w:rPr>
+          <w:lang w:val="en-US"/>
+        </w:rPr>
+      </w:pPr>
+    </w:p>
+    <w:p>
+      <w:pPr>
+        <w:spacing w:after="0"/>
+        <w:rPr>
+          <w:lang w:val="en-US"/>
+        </w:rPr>
+      </w:pPr>
+    </w:p>
+    <w:p>
+      <w:pPr>
+        <w:pStyle w:val="berschrift1"/>
+        <w:rPr>
+          <w:lang w:val="en-US"/>
+        </w:rPr>
+      </w:pPr>
+      <w:bookmarkStart w:id="2" w:name="_Toc4710950"/>
+      <w:r>
+        <w:rPr>
+          <w:lang w:val="en-US"/>
+        </w:rPr>
+        <w:t>CSS</w:t>
+      </w:r>
+      <w:bookmarkEnd w:id="2"/>
+    </w:p>
+    <w:p>
+      <w:pPr>
+        <w:rPr>
+          <w:lang w:val="en-US"/>
+        </w:rPr>
+      </w:pPr>
+    </w:p>
+    <w:p>
+      <w:pPr>
         <w:rPr>
           <w:lang w:val="en-US"/>
         </w:rPr>
@@ -2091,10 +2044,10 @@
           <w:noProof/>
         </w:rPr>
         <w:drawing>
-          <wp:inline distT="0" distB="0" distL="0" distR="0" wp14:anchorId="05CC76C8" wp14:editId="0FF57FB8">
-            <wp:extent cx="3200400" cy="800100"/>
-            <wp:effectExtent l="0" t="0" r="0" b="0"/>
-            <wp:docPr id="14" name="Grafik 14"/>
+          <wp:inline distT="0" distB="0" distL="0" distR="0" wp14:anchorId="7E46699A" wp14:editId="6E4E2A29">
+            <wp:extent cx="2124075" cy="190500"/>
+            <wp:effectExtent l="0" t="0" r="9525" b="0"/>
+            <wp:docPr id="13" name="Grafik 13"/>
             <wp:cNvGraphicFramePr>
               <a:graphicFrameLocks xmlns:a="http://schemas.openxmlformats.org/drawingml/2006/main" noChangeAspect="1"/>
             </wp:cNvGraphicFramePr>
@@ -2114,7 +2067,7 @@
                   <pic:spPr>
                     <a:xfrm>
                       <a:off x="0" y="0"/>
-                      <a:ext cx="3200400" cy="800100"/>
+                      <a:ext cx="2124075" cy="190500"/>
                     </a:xfrm>
                     <a:prstGeom prst="rect">
                       <a:avLst/>
@@ -2129,100 +2082,6 @@
     </w:p>
     <w:p>
       <w:pPr>
-        <w:spacing w:after="0"/>
-      </w:pPr>
-      <w:proofErr w:type="spellStart"/>
-      <w:proofErr w:type="gramStart"/>
-      <w:r>
-        <w:t>position:absolute</w:t>
-      </w:r>
-      <w:proofErr w:type="spellEnd"/>
-      <w:proofErr w:type="gramEnd"/>
-      <w:r>
-        <w:t>;</w:t>
-      </w:r>
-      <w:r>
-        <w:t xml:space="preserve">   r</w:t>
-      </w:r>
-      <w:r>
-        <w:t>elative</w:t>
-      </w:r>
-    </w:p>
-    <w:p>
-      <w:pPr>
-        <w:spacing w:after="0"/>
-      </w:pPr>
-      <w:r>
-        <w:t>width:50%;</w:t>
-      </w:r>
-    </w:p>
-    <w:p>
-      <w:pPr>
-        <w:spacing w:after="0"/>
-        <w:rPr>
-          <w:lang w:val="en-US"/>
-        </w:rPr>
-      </w:pPr>
-      <w:r>
-        <w:rPr>
-          <w:lang w:val="en-US"/>
-        </w:rPr>
-        <w:t>z-</w:t>
-      </w:r>
-      <w:proofErr w:type="gramStart"/>
-      <w:r>
-        <w:rPr>
-          <w:lang w:val="en-US"/>
-        </w:rPr>
-        <w:t>index:-</w:t>
-      </w:r>
-      <w:proofErr w:type="gramEnd"/>
-      <w:r>
-        <w:rPr>
-          <w:lang w:val="en-US"/>
-        </w:rPr>
-        <w:t>1;</w:t>
-      </w:r>
-    </w:p>
-    <w:p>
-      <w:pPr>
-        <w:spacing w:after="0"/>
-        <w:rPr>
-          <w:lang w:val="en-US"/>
-        </w:rPr>
-      </w:pPr>
-      <w:proofErr w:type="gramStart"/>
-      <w:r>
-        <w:rPr>
-          <w:lang w:val="en-US"/>
-        </w:rPr>
-        <w:t>a:link</w:t>
-      </w:r>
-      <w:proofErr w:type="gramEnd"/>
-      <w:r>
-        <w:rPr>
-          <w:lang w:val="en-US"/>
-        </w:rPr>
-        <w:t xml:space="preserve"> a:visitied</w:t>
-      </w:r>
-      <w:r>
-        <w:rPr>
-          <w:lang w:val="en-US"/>
-        </w:rPr>
-        <w:t xml:space="preserve"> a:hover</w:t>
-      </w:r>
-    </w:p>
-    <w:p>
-      <w:pPr>
-        <w:spacing w:after="0"/>
-        <w:rPr>
-          <w:lang w:val="en-US"/>
-        </w:rPr>
-      </w:pPr>
-    </w:p>
-    <w:p>
-      <w:pPr>
-        <w:spacing w:after="0"/>
         <w:rPr>
           <w:lang w:val="en-US"/>
         </w:rPr>
@@ -2232,10 +2091,10 @@
           <w:noProof/>
         </w:rPr>
         <w:drawing>
-          <wp:inline distT="0" distB="0" distL="0" distR="0" wp14:anchorId="4BA949EE" wp14:editId="0FF6B361">
-            <wp:extent cx="5760720" cy="849630"/>
-            <wp:effectExtent l="0" t="0" r="0" b="7620"/>
-            <wp:docPr id="15" name="Grafik 15"/>
+          <wp:inline distT="0" distB="0" distL="0" distR="0" wp14:anchorId="05CC76C8" wp14:editId="0FF57FB8">
+            <wp:extent cx="3200400" cy="800100"/>
+            <wp:effectExtent l="0" t="0" r="0" b="0"/>
+            <wp:docPr id="14" name="Grafik 14"/>
             <wp:cNvGraphicFramePr>
               <a:graphicFrameLocks xmlns:a="http://schemas.openxmlformats.org/drawingml/2006/main" noChangeAspect="1"/>
             </wp:cNvGraphicFramePr>
@@ -2255,7 +2114,7 @@
                   <pic:spPr>
                     <a:xfrm>
                       <a:off x="0" y="0"/>
-                      <a:ext cx="5760720" cy="849630"/>
+                      <a:ext cx="3200400" cy="800100"/>
                     </a:xfrm>
                     <a:prstGeom prst="rect">
                       <a:avLst/>
@@ -2275,15 +2134,123 @@
           <w:lang w:val="en-US"/>
         </w:rPr>
       </w:pPr>
+      <w:proofErr w:type="spellStart"/>
+      <w:proofErr w:type="gramStart"/>
+      <w:r>
+        <w:rPr>
+          <w:lang w:val="en-US"/>
+        </w:rPr>
+        <w:t>position:absolute</w:t>
+      </w:r>
+      <w:proofErr w:type="spellEnd"/>
+      <w:proofErr w:type="gramEnd"/>
+      <w:r>
+        <w:rPr>
+          <w:lang w:val="en-US"/>
+        </w:rPr>
+        <w:t>;</w:t>
+      </w:r>
+      <w:r>
+        <w:rPr>
+          <w:lang w:val="en-US"/>
+        </w:rPr>
+        <w:t xml:space="preserve">   relative</w:t>
+      </w:r>
+    </w:p>
+    <w:p>
+      <w:pPr>
+        <w:spacing w:after="0"/>
+        <w:rPr>
+          <w:lang w:val="en-US"/>
+        </w:rPr>
+      </w:pPr>
+      <w:r>
+        <w:rPr>
+          <w:lang w:val="en-US"/>
+        </w:rPr>
+        <w:t>width:50%;</w:t>
+      </w:r>
+    </w:p>
+    <w:p>
+      <w:pPr>
+        <w:spacing w:after="0"/>
+        <w:rPr>
+          <w:lang w:val="en-US"/>
+        </w:rPr>
+      </w:pPr>
+      <w:r>
+        <w:rPr>
+          <w:lang w:val="en-US"/>
+        </w:rPr>
+        <w:t>z-</w:t>
+      </w:r>
+      <w:proofErr w:type="gramStart"/>
+      <w:r>
+        <w:rPr>
+          <w:lang w:val="en-US"/>
+        </w:rPr>
+        <w:t>index:-</w:t>
+      </w:r>
+      <w:proofErr w:type="gramEnd"/>
+      <w:r>
+        <w:rPr>
+          <w:lang w:val="en-US"/>
+        </w:rPr>
+        <w:t>1;</w:t>
+      </w:r>
+    </w:p>
+    <w:p>
+      <w:pPr>
+        <w:spacing w:after="0"/>
+        <w:rPr>
+          <w:lang w:val="en-US"/>
+        </w:rPr>
+      </w:pPr>
+      <w:proofErr w:type="gramStart"/>
+      <w:r>
+        <w:rPr>
+          <w:lang w:val="en-US"/>
+        </w:rPr>
+        <w:t>a:link</w:t>
+      </w:r>
+      <w:proofErr w:type="gramEnd"/>
+      <w:r>
+        <w:rPr>
+          <w:lang w:val="en-US"/>
+        </w:rPr>
+        <w:t xml:space="preserve"> a:visitied</w:t>
+      </w:r>
+      <w:r>
+        <w:rPr>
+          <w:lang w:val="en-US"/>
+        </w:rPr>
+        <w:t xml:space="preserve"> a:hover</w:t>
+      </w:r>
+    </w:p>
+    <w:p>
+      <w:pPr>
+        <w:spacing w:after="0"/>
+        <w:rPr>
+          <w:lang w:val="en-US"/>
+        </w:rPr>
+      </w:pPr>
+    </w:p>
+    <w:p>
+      <w:pPr>
+        <w:spacing w:after="0"/>
+        <w:rPr>
+          <w:lang w:val="en-US"/>
+        </w:rPr>
+      </w:pPr>
       <w:r>
         <w:rPr>
           <w:noProof/>
         </w:rPr>
         <w:drawing>
-          <wp:inline distT="0" distB="0" distL="0" distR="0" wp14:anchorId="736489D7" wp14:editId="7308EAA6">
-            <wp:extent cx="1657350" cy="1314450"/>
-            <wp:effectExtent l="0" t="0" r="0" b="0"/>
-            <wp:docPr id="17" name="Grafik 17"/>
+          <wp:inline distT="0" distB="0" distL="0" distR="0" wp14:anchorId="4BA949EE" wp14:editId="0FF6B361">
+            <wp:extent cx="5760720" cy="849630"/>
+            <wp:effectExtent l="0" t="0" r="0" b="7620"/>
+            <wp:docPr id="15" name="Grafik 15"/>
             <wp:cNvGraphicFramePr>
               <a:graphicFrameLocks xmlns:a="http://schemas.openxmlformats.org/drawingml/2006/main" noChangeAspect="1"/>
             </wp:cNvGraphicFramePr>
@@ -2303,7 +2270,7 @@
                   <pic:spPr>
                     <a:xfrm>
                       <a:off x="0" y="0"/>
-                      <a:ext cx="1657350" cy="1314450"/>
+                      <a:ext cx="5760720" cy="849630"/>
                     </a:xfrm>
                     <a:prstGeom prst="rect">
                       <a:avLst/>
@@ -2325,58 +2292,13 @@
       </w:pPr>
       <w:r>
         <w:rPr>
-          <w:lang w:val="en-US"/>
-        </w:rPr>
-        <w:lastRenderedPageBreak/>
-        <w:t xml:space="preserve">jQuery </w:t>
-      </w:r>
-      <w:r>
-        <w:rPr>
-          <w:lang w:val="en-US"/>
-        </w:rPr>
-        <w:t>attribute equals selector [name=</w:t>
-      </w:r>
-      <w:r>
-        <w:rPr>
-          <w:lang w:val="en-US"/>
-        </w:rPr>
-        <w:t>”</w:t>
-      </w:r>
-      <w:r>
-        <w:rPr>
-          <w:lang w:val="en-US"/>
-        </w:rPr>
-        <w:t>value</w:t>
-      </w:r>
-      <w:r>
-        <w:rPr>
-          <w:lang w:val="en-US"/>
-        </w:rPr>
-        <w:t>”</w:t>
-      </w:r>
-      <w:r>
-        <w:rPr>
-          <w:lang w:val="en-US"/>
-        </w:rPr>
-        <w:t>]</w:t>
-      </w:r>
-    </w:p>
-    <w:p>
-      <w:pPr>
-        <w:spacing w:after="0"/>
-        <w:rPr>
-          <w:lang w:val="en-US"/>
-        </w:rPr>
-      </w:pPr>
-      <w:r>
-        <w:rPr>
           <w:noProof/>
         </w:rPr>
         <w:drawing>
-          <wp:inline distT="0" distB="0" distL="0" distR="0" wp14:anchorId="46E0BB07" wp14:editId="3673C832">
-            <wp:extent cx="3762375" cy="504825"/>
-            <wp:effectExtent l="0" t="0" r="9525" b="9525"/>
-            <wp:docPr id="18" name="Grafik 18"/>
+          <wp:inline distT="0" distB="0" distL="0" distR="0" wp14:anchorId="736489D7" wp14:editId="7308EAA6">
+            <wp:extent cx="1657350" cy="1314450"/>
+            <wp:effectExtent l="0" t="0" r="0" b="0"/>
+            <wp:docPr id="17" name="Grafik 17"/>
             <wp:cNvGraphicFramePr>
               <a:graphicFrameLocks xmlns:a="http://schemas.openxmlformats.org/drawingml/2006/main" noChangeAspect="1"/>
             </wp:cNvGraphicFramePr>
@@ -2396,6 +2318,99 @@
                   <pic:spPr>
                     <a:xfrm>
                       <a:off x="0" y="0"/>
+                      <a:ext cx="1657350" cy="1314450"/>
+                    </a:xfrm>
+                    <a:prstGeom prst="rect">
+                      <a:avLst/>
+                    </a:prstGeom>
+                  </pic:spPr>
+                </pic:pic>
+              </a:graphicData>
+            </a:graphic>
+          </wp:inline>
+        </w:drawing>
+      </w:r>
+    </w:p>
+    <w:p>
+      <w:pPr>
+        <w:spacing w:after="0"/>
+        <w:rPr>
+          <w:lang w:val="en-US"/>
+        </w:rPr>
+      </w:pPr>
+      <w:r>
+        <w:rPr>
+          <w:lang w:val="en-US"/>
+        </w:rPr>
+        <w:lastRenderedPageBreak/>
+        <w:t xml:space="preserve">jQuery </w:t>
+      </w:r>
+      <w:r>
+        <w:rPr>
+          <w:lang w:val="en-US"/>
+        </w:rPr>
+        <w:t>attribute equals selector [name=</w:t>
+      </w:r>
+      <w:r>
+        <w:rPr>
+          <w:lang w:val="en-US"/>
+        </w:rPr>
+        <w:t>”</w:t>
+      </w:r>
+      <w:r>
+        <w:rPr>
+          <w:lang w:val="en-US"/>
+        </w:rPr>
+        <w:t>value</w:t>
+      </w:r>
+      <w:r>
+        <w:rPr>
+          <w:lang w:val="en-US"/>
+        </w:rPr>
+        <w:t>”</w:t>
+      </w:r>
+      <w:r>
+        <w:rPr>
+          <w:lang w:val="en-US"/>
+        </w:rPr>
+        <w:t>]</w:t>
+      </w:r>
+    </w:p>
+    <w:p>
+      <w:pPr>
+        <w:spacing w:after="0"/>
+        <w:rPr>
+          <w:lang w:val="en-US"/>
+        </w:rPr>
+      </w:pPr>
+      <w:r>
+        <w:rPr>
+          <w:noProof/>
+        </w:rPr>
+        <w:drawing>
+          <wp:inline distT="0" distB="0" distL="0" distR="0" wp14:anchorId="46E0BB07" wp14:editId="3673C832">
+            <wp:extent cx="3762375" cy="504825"/>
+            <wp:effectExtent l="0" t="0" r="9525" b="9525"/>
+            <wp:docPr id="18" name="Grafik 18"/>
+            <wp:cNvGraphicFramePr>
+              <a:graphicFrameLocks xmlns:a="http://schemas.openxmlformats.org/drawingml/2006/main" noChangeAspect="1"/>
+            </wp:cNvGraphicFramePr>
+            <a:graphic xmlns:a="http://schemas.openxmlformats.org/drawingml/2006/main">
+              <a:graphicData uri="http://schemas.openxmlformats.org/drawingml/2006/picture">
+                <pic:pic xmlns:pic="http://schemas.openxmlformats.org/drawingml/2006/picture">
+                  <pic:nvPicPr>
+                    <pic:cNvPr id="1" name=""/>
+                    <pic:cNvPicPr/>
+                  </pic:nvPicPr>
+                  <pic:blipFill>
+                    <a:blip r:embed="rId26"/>
+                    <a:stretch>
+                      <a:fillRect/>
+                    </a:stretch>
+                  </pic:blipFill>
+                  <pic:spPr>
+                    <a:xfrm>
+                      <a:off x="0" y="0"/>
                       <a:ext cx="3762375" cy="504825"/>
                     </a:xfrm>
                     <a:prstGeom prst="rect">
@@ -2553,7 +2568,7 @@
           <w:lang w:val="en-US"/>
         </w:rPr>
       </w:pPr>
-      <w:hyperlink r:id="rId26" w:history="1">
+      <w:hyperlink r:id="rId27" w:history="1">
         <w:r>
           <w:rPr>
             <w:rStyle w:val="Hyperlink"/>
@@ -2666,7 +2681,7 @@
           <w:lang w:val="en-US"/>
         </w:rPr>
       </w:pPr>
-      <w:hyperlink r:id="rId27" w:history="1">
+      <w:hyperlink r:id="rId28" w:history="1">
         <w:r>
           <w:rPr>
             <w:rStyle w:val="Hyperlink"/>
@@ -2711,7 +2726,7 @@
                     <pic:cNvPicPr/>
                   </pic:nvPicPr>
                   <pic:blipFill>
-                    <a:blip r:embed="rId28"/>
+                    <a:blip r:embed="rId29"/>
                     <a:stretch>
                       <a:fillRect/>
                     </a:stretch>
@@ -2843,6 +2858,65 @@
         </w:rPr>
         <w:t>both are block-level elements, the only difference between is semantics</w:t>
       </w:r>
+    </w:p>
+    <w:p>
+      <w:pPr>
+        <w:spacing w:after="0"/>
+        <w:rPr>
+          <w:lang w:val="en-US"/>
+        </w:rPr>
+      </w:pPr>
+    </w:p>
+    <w:p>
+      <w:pPr>
+        <w:spacing w:after="0"/>
+        <w:rPr>
+          <w:lang w:val="en-US"/>
+        </w:rPr>
+      </w:pPr>
+      <w:r>
+        <w:rPr>
+          <w:b/>
+          <w:color w:val="ED7D31" w:themeColor="accent2"/>
+          <w:lang w:val="en-US"/>
+        </w:rPr>
+        <w:t>padding property</w:t>
+      </w:r>
+      <w:r>
+        <w:rPr>
+          <w:color w:val="ED7D31" w:themeColor="accent2"/>
+          <w:lang w:val="en-US"/>
+        </w:rPr>
+        <w:t xml:space="preserve"> </w:t>
+      </w:r>
+      <w:r>
+        <w:rPr>
+          <w:lang w:val="en-US"/>
+        </w:rPr>
+        <w:t>–</w:t>
+      </w:r>
+      <w:r>
+        <w:rPr>
+          <w:lang w:val="en-US"/>
+        </w:rPr>
+        <w:t xml:space="preserve"> top right bottom left</w:t>
+      </w:r>
+    </w:p>
+    <w:p>
+      <w:pPr>
+        <w:spacing w:after="0"/>
+        <w:rPr>
+          <w:lang w:val="en-US"/>
+        </w:rPr>
+      </w:pPr>
+    </w:p>
+    <w:p>
+      <w:pPr>
+        <w:spacing w:after="0"/>
+        <w:rPr>
+          <w:lang w:val="en-US"/>
+        </w:rPr>
+      </w:pPr>
       <w:bookmarkStart w:id="5" w:name="_GoBack"/>
       <w:bookmarkEnd w:id="5"/>
     </w:p>
@@ -2949,46 +3023,6 @@
           <w:lang w:val="en-US"/>
         </w:rPr>
       </w:pPr>
-    </w:p>
-    <w:p>
-      <w:pPr>
-        <w:spacing w:after="0"/>
-        <w:rPr>
-          <w:lang w:val="en-US"/>
-        </w:rPr>
-      </w:pPr>
-    </w:p>
-    <w:p>
-      <w:pPr>
-        <w:spacing w:after="0"/>
-        <w:rPr>
-          <w:lang w:val="en-US"/>
-        </w:rPr>
-      </w:pPr>
-    </w:p>
-    <w:p>
-      <w:pPr>
-        <w:spacing w:after="0"/>
-        <w:rPr>
-          <w:lang w:val="en-US"/>
-        </w:rPr>
-      </w:pPr>
-    </w:p>
-    <w:p>
-      <w:pPr>
-        <w:spacing w:after="0"/>
-        <w:rPr>
-          <w:lang w:val="en-US"/>
-        </w:rPr>
-      </w:pPr>
-    </w:p>
-    <w:p>
-      <w:pPr>
-        <w:spacing w:after="0"/>
-        <w:rPr>
-          <w:lang w:val="en-US"/>
-        </w:rPr>
-      </w:pPr>
       <w:r>
         <w:rPr>
           <w:color w:val="F4B083" w:themeColor="accent2" w:themeTint="99"/>
@@ -3023,7 +3057,7 @@
           <w:lang w:val="en-US"/>
         </w:rPr>
       </w:pPr>
-      <w:hyperlink r:id="rId29" w:history="1">
+      <w:hyperlink r:id="rId30" w:history="1">
         <w:r>
           <w:rPr>
             <w:rStyle w:val="Hyperlink"/>
@@ -3068,7 +3102,7 @@
                     <pic:cNvPicPr/>
                   </pic:nvPicPr>
                   <pic:blipFill>
-                    <a:blip r:embed="rId30"/>
+                    <a:blip r:embed="rId31"/>
                     <a:stretch>
                       <a:fillRect/>
                     </a:stretch>
@@ -3230,6 +3264,126 @@
     </w:sectPr>
   </w:body>
 </w:document>
+</file>
+
+<file path=word/numbering.xml><?xml version="1.0" encoding="utf-8"?>
+<w:numbering xmlns:wpc="http://schemas.microsoft.com/office/word/2010/wordprocessingCanvas" xmlns:cx="http://schemas.microsoft.com/office/drawing/2014/chartex" xmlns:cx1="http://schemas.microsoft.com/office/drawing/2015/9/8/chartex" xmlns:cx2="http://schemas.microsoft.com/office/drawing/2015/10/21/chartex" xmlns:cx3="http://schemas.microsoft.com/office/drawing/2016/5/9/chartex" xmlns:cx4="http://schemas.microsoft.com/office/drawing/2016/5/10/chartex" xmlns:cx5="http://schemas.microsoft.com/office/drawing/2016/5/11/chartex" xmlns:cx6="http://schemas.microsoft.com/office/drawing/2016/5/12/chartex" xmlns:cx7="http://schemas.microsoft.com/office/drawing/2016/5/13/chartex" xmlns:cx8="http://schemas.microsoft.com/office/drawing/2016/5/14/chartex" xmlns:mc="http://schemas.openxmlformats.org/markup-compatibility/2006" xmlns:aink="http://schemas.microsoft.com/office/drawing/2016/ink" xmlns:am3d="http://schemas.microsoft.com/office/drawing/2017/model3d" xmlns:o="urn:schemas-microsoft-com:office:office" xmlns:r="http://schemas.openxmlformats.org/officeDocument/2006/relationships" xmlns:m="http://schemas.openxmlformats.org/officeDocument/2006/math" xmlns:v="urn:schemas-microsoft-com:vml" xmlns:wp14="http://schemas.microsoft.com/office/word/2010/wordprocessingDrawing" xmlns:wp="http://schemas.openxmlformats.org/drawingml/2006/wordprocessingDrawing" xmlns:w10="urn:schemas-microsoft-com:office:word" xmlns:w="http://schemas.openxmlformats.org/wordprocessingml/2006/main" xmlns:w14="http://schemas.microsoft.com/office/word/2010/wordml" xmlns:w15="http://schemas.microsoft.com/office/word/2012/wordml" xmlns:w16cid="http://schemas.microsoft.com/office/word/2016/wordml/cid" xmlns:w16se="http://schemas.microsoft.com/office/word/2015/wordml/symex" xmlns:wpg="http://schemas.microsoft.com/office/word/2010/wordprocessingGroup" xmlns:wpi="http://schemas.microsoft.com/office/word/2010/wordprocessingInk" xmlns:wne="http://schemas.microsoft.com/office/word/2006/wordml" xmlns:wps="http://schemas.microsoft.com/office/word/2010/wordprocessingShape" mc:Ignorable="w14 w15 w16se w16cid wp14">
+  <w:abstractNum w:abstractNumId="0" w15:restartNumberingAfterBreak="0">
+    <w:nsid w:val="4C03622A"/>
+    <w:multiLevelType w:val="hybridMultilevel"/>
+    <w:tmpl w:val="E594EF58"/>
+    <w:lvl w:ilvl="0" w:tplc="8D78CACE">
+      <w:numFmt w:val="bullet"/>
+      <w:lvlText w:val="-"/>
+      <w:lvlJc w:val="left"/>
+      <w:pPr>
+        <w:ind w:left="720" w:hanging="360"/>
+      </w:pPr>
+      <w:rPr>
+        <w:rFonts w:ascii="Calibri" w:eastAsiaTheme="minorEastAsia" w:hAnsi="Calibri" w:cs="Calibri" w:hint="default"/>
+      </w:rPr>
+    </w:lvl>
+    <w:lvl w:ilvl="1" w:tplc="04090003" w:tentative="1">
+      <w:start w:val="1"/>
+      <w:numFmt w:val="bullet"/>
+      <w:lvlText w:val="o"/>
+      <w:lvlJc w:val="left"/>
+      <w:pPr>
+        <w:ind w:left="1440" w:hanging="360"/>
+      </w:pPr>
+      <w:rPr>
+        <w:rFonts w:ascii="Courier New" w:hAnsi="Courier New" w:cs="Courier New" w:hint="default"/>
+      </w:rPr>
+    </w:lvl>
+    <w:lvl w:ilvl="2" w:tplc="04090005" w:tentative="1">
+      <w:start w:val="1"/>
+      <w:numFmt w:val="bullet"/>
+      <w:lvlText w:val=""/>
+      <w:lvlJc w:val="left"/>
+      <w:pPr>
+        <w:ind w:left="2160" w:hanging="360"/>
+      </w:pPr>
+      <w:rPr>
+        <w:rFonts w:ascii="Wingdings" w:hAnsi="Wingdings" w:hint="default"/>
+      </w:rPr>
+    </w:lvl>
+    <w:lvl w:ilvl="3" w:tplc="04090001" w:tentative="1">
+      <w:start w:val="1"/>
+      <w:numFmt w:val="bullet"/>
+      <w:lvlText w:val=""/>
+      <w:lvlJc w:val="left"/>
+      <w:pPr>
+        <w:ind w:left="2880" w:hanging="360"/>
+      </w:pPr>
+      <w:rPr>
+        <w:rFonts w:ascii="Symbol" w:hAnsi="Symbol" w:hint="default"/>
+      </w:rPr>
+    </w:lvl>
+    <w:lvl w:ilvl="4" w:tplc="04090003" w:tentative="1">
+      <w:start w:val="1"/>
+      <w:numFmt w:val="bullet"/>
+      <w:lvlText w:val="o"/>
+      <w:lvlJc w:val="left"/>
+      <w:pPr>
+        <w:ind w:left="3600" w:hanging="360"/>
+      </w:pPr>
+      <w:rPr>
+        <w:rFonts w:ascii="Courier New" w:hAnsi="Courier New" w:cs="Courier New" w:hint="default"/>
+      </w:rPr>
+    </w:lvl>
+    <w:lvl w:ilvl="5" w:tplc="04090005" w:tentative="1">
+      <w:start w:val="1"/>
+      <w:numFmt w:val="bullet"/>
+      <w:lvlText w:val=""/>
+      <w:lvlJc w:val="left"/>
+      <w:pPr>
+        <w:ind w:left="4320" w:hanging="360"/>
+      </w:pPr>
+      <w:rPr>
+        <w:rFonts w:ascii="Wingdings" w:hAnsi="Wingdings" w:hint="default"/>
+      </w:rPr>
+    </w:lvl>
+    <w:lvl w:ilvl="6" w:tplc="04090001" w:tentative="1">
+      <w:start w:val="1"/>
+      <w:numFmt w:val="bullet"/>
+      <w:lvlText w:val=""/>
+      <w:lvlJc w:val="left"/>
+      <w:pPr>
+        <w:ind w:left="5040" w:hanging="360"/>
+      </w:pPr>
+      <w:rPr>
+        <w:rFonts w:ascii="Symbol" w:hAnsi="Symbol" w:hint="default"/>
+      </w:rPr>
+    </w:lvl>
+    <w:lvl w:ilvl="7" w:tplc="04090003" w:tentative="1">
+      <w:start w:val="1"/>
+      <w:numFmt w:val="bullet"/>
+      <w:lvlText w:val="o"/>
+      <w:lvlJc w:val="left"/>
+      <w:pPr>
+        <w:ind w:left="5760" w:hanging="360"/>
+      </w:pPr>
+      <w:rPr>
+        <w:rFonts w:ascii="Courier New" w:hAnsi="Courier New" w:cs="Courier New" w:hint="default"/>
+      </w:rPr>
+    </w:lvl>
+    <w:lvl w:ilvl="8" w:tplc="04090005" w:tentative="1">
+      <w:start w:val="1"/>
+      <w:numFmt w:val="bullet"/>
+      <w:lvlText w:val=""/>
+      <w:lvlJc w:val="left"/>
+      <w:pPr>
+        <w:ind w:left="6480" w:hanging="360"/>
+      </w:pPr>
+      <w:rPr>
+        <w:rFonts w:ascii="Wingdings" w:hAnsi="Wingdings" w:hint="default"/>
+      </w:rPr>
+    </w:lvl>
+  </w:abstractNum>
+  <w:num w:numId="1">
+    <w:abstractNumId w:val="0"/>
+  </w:num>
+</w:numbering>
 </file>
 
 <file path=word/styles.xml><?xml version="1.0" encoding="utf-8"?>
@@ -3799,6 +3953,17 @@
       <w:u w:val="single"/>
     </w:rPr>
   </w:style>
+  <w:style w:type="paragraph" w:styleId="Listenabsatz">
+    <w:name w:val="List Paragraph"/>
+    <w:basedOn w:val="Standard"/>
+    <w:uiPriority w:val="34"/>
+    <w:qFormat/>
+    <w:rsid w:val="00552289"/>
+    <w:pPr>
+      <w:ind w:left="720"/>
+      <w:contextualSpacing/>
+    </w:pPr>
+  </w:style>
 </w:styles>
 </file>
 
@@ -4102,7 +4267,7 @@
 </file>
 
 <file path=customXml/itemProps1.xml><?xml version="1.0" encoding="utf-8"?>
-<ds:datastoreItem xmlns:ds="http://schemas.openxmlformats.org/officeDocument/2006/customXml" ds:itemID="{14032210-F1EE-4F2D-827D-33979F8EC474}">
+<ds:datastoreItem xmlns:ds="http://schemas.openxmlformats.org/officeDocument/2006/customXml" ds:itemID="{43666596-3B69-43BB-BCDE-ECAEFA807F74}">
   <ds:schemaRefs>
     <ds:schemaRef ds:uri="http://schemas.openxmlformats.org/officeDocument/2006/bibliography"/>
   </ds:schemaRefs>

</xml_diff>

<commit_message>
div min-height inline-block float left
</commit_message>
<xml_diff>
--- a/material/chat interface .docx
+++ b/material/chat interface .docx
@@ -2917,6 +2917,100 @@
           <w:lang w:val="en-US"/>
         </w:rPr>
       </w:pPr>
+      <w:r>
+        <w:rPr>
+          <w:b/>
+          <w:color w:val="ED7D31" w:themeColor="accent2"/>
+          <w:lang w:val="en-US"/>
+        </w:rPr>
+        <w:t>position relative</w:t>
+      </w:r>
+      <w:r>
+        <w:rPr>
+          <w:color w:val="ED7D31" w:themeColor="accent2"/>
+          <w:lang w:val="en-US"/>
+        </w:rPr>
+        <w:t xml:space="preserve"> </w:t>
+      </w:r>
+      <w:r>
+        <w:rPr>
+          <w:lang w:val="en-US"/>
+        </w:rPr>
+        <w:t>is used when you want to position another element absolutely inside that element.</w:t>
+      </w:r>
+    </w:p>
+    <w:p>
+      <w:pPr>
+        <w:spacing w:after="0"/>
+        <w:rPr>
+          <w:lang w:val="en-US"/>
+        </w:rPr>
+      </w:pPr>
+    </w:p>
+    <w:p>
+      <w:pPr>
+        <w:spacing w:after="0"/>
+        <w:rPr>
+          <w:lang w:val="en-US"/>
+        </w:rPr>
+      </w:pPr>
+      <w:r>
+        <w:rPr>
+          <w:noProof/>
+        </w:rPr>
+        <w:lastRenderedPageBreak/>
+        <w:drawing>
+          <wp:inline distT="0" distB="0" distL="0" distR="0" wp14:anchorId="4D7E677A" wp14:editId="6D86A838">
+            <wp:extent cx="5760720" cy="1687195"/>
+            <wp:effectExtent l="0" t="0" r="0" b="8255"/>
+            <wp:docPr id="20" name="Grafik 20"/>
+            <wp:cNvGraphicFramePr>
+              <a:graphicFrameLocks xmlns:a="http://schemas.openxmlformats.org/drawingml/2006/main" noChangeAspect="1"/>
+            </wp:cNvGraphicFramePr>
+            <a:graphic xmlns:a="http://schemas.openxmlformats.org/drawingml/2006/main">
+              <a:graphicData uri="http://schemas.openxmlformats.org/drawingml/2006/picture">
+                <pic:pic xmlns:pic="http://schemas.openxmlformats.org/drawingml/2006/picture">
+                  <pic:nvPicPr>
+                    <pic:cNvPr id="1" name=""/>
+                    <pic:cNvPicPr/>
+                  </pic:nvPicPr>
+                  <pic:blipFill>
+                    <a:blip r:embed="rId30"/>
+                    <a:stretch>
+                      <a:fillRect/>
+                    </a:stretch>
+                  </pic:blipFill>
+                  <pic:spPr>
+                    <a:xfrm>
+                      <a:off x="0" y="0"/>
+                      <a:ext cx="5760720" cy="1687195"/>
+                    </a:xfrm>
+                    <a:prstGeom prst="rect">
+                      <a:avLst/>
+                    </a:prstGeom>
+                  </pic:spPr>
+                </pic:pic>
+              </a:graphicData>
+            </a:graphic>
+          </wp:inline>
+        </w:drawing>
+      </w:r>
+    </w:p>
+    <w:p>
+      <w:pPr>
+        <w:spacing w:after="0"/>
+        <w:rPr>
+          <w:lang w:val="en-US"/>
+        </w:rPr>
+      </w:pPr>
+    </w:p>
+    <w:p>
+      <w:pPr>
+        <w:spacing w:after="0"/>
+        <w:rPr>
+          <w:lang w:val="en-US"/>
+        </w:rPr>
+      </w:pPr>
       <w:bookmarkStart w:id="5" w:name="_GoBack"/>
       <w:bookmarkEnd w:id="5"/>
     </w:p>
@@ -3057,7 +3151,7 @@
           <w:lang w:val="en-US"/>
         </w:rPr>
       </w:pPr>
-      <w:hyperlink r:id="rId30" w:history="1">
+      <w:hyperlink r:id="rId31" w:history="1">
         <w:r>
           <w:rPr>
             <w:rStyle w:val="Hyperlink"/>
@@ -3102,7 +3196,7 @@
                     <pic:cNvPicPr/>
                   </pic:nvPicPr>
                   <pic:blipFill>
-                    <a:blip r:embed="rId31"/>
+                    <a:blip r:embed="rId32"/>
                     <a:stretch>
                       <a:fillRect/>
                     </a:stretch>
@@ -4267,7 +4361,7 @@
 </file>
 
 <file path=customXml/itemProps1.xml><?xml version="1.0" encoding="utf-8"?>
-<ds:datastoreItem xmlns:ds="http://schemas.openxmlformats.org/officeDocument/2006/customXml" ds:itemID="{43666596-3B69-43BB-BCDE-ECAEFA807F74}">
+<ds:datastoreItem xmlns:ds="http://schemas.openxmlformats.org/officeDocument/2006/customXml" ds:itemID="{30179A60-8F3C-4BCA-B326-91F724733C1F}">
   <ds:schemaRefs>
     <ds:schemaRef ds:uri="http://schemas.openxmlformats.org/officeDocument/2006/bibliography"/>
   </ds:schemaRefs>

</xml_diff>

<commit_message>
br makes margin dfferent
</commit_message>
<xml_diff>
--- a/material/chat interface .docx
+++ b/material/chat interface .docx
@@ -3155,6 +3155,14 @@
           </wp:inline>
         </w:drawing>
       </w:r>
+    </w:p>
+    <w:p>
+      <w:pPr>
+        <w:spacing w:after="0"/>
+        <w:rPr>
+          <w:lang w:val="en-US"/>
+        </w:rPr>
+      </w:pPr>
       <w:bookmarkStart w:id="5" w:name="_GoBack"/>
       <w:bookmarkEnd w:id="5"/>
     </w:p>
@@ -3165,14 +3173,53 @@
           <w:lang w:val="en-US"/>
         </w:rPr>
       </w:pPr>
-    </w:p>
-    <w:p>
-      <w:pPr>
-        <w:spacing w:after="0"/>
-        <w:rPr>
-          <w:lang w:val="en-US"/>
-        </w:rPr>
-      </w:pPr>
+      <w:r>
+        <w:rPr>
+          <w:lang w:val="en-US"/>
+        </w:rPr>
+        <w:t xml:space="preserve">CSS </w:t>
+      </w:r>
+      <w:r>
+        <w:rPr>
+          <w:b/>
+          <w:color w:val="ED7D31" w:themeColor="accent2"/>
+          <w:lang w:val="en-US"/>
+        </w:rPr>
+        <w:t>overflow</w:t>
+      </w:r>
+      <w:r>
+        <w:rPr>
+          <w:color w:val="ED7D31" w:themeColor="accent2"/>
+          <w:lang w:val="en-US"/>
+        </w:rPr>
+        <w:t xml:space="preserve"> </w:t>
+      </w:r>
+      <w:r>
+        <w:rPr>
+          <w:lang w:val="en-US"/>
+        </w:rPr>
+        <w:t>property</w:t>
+      </w:r>
+      <w:r>
+        <w:rPr>
+          <w:lang w:val="en-US"/>
+        </w:rPr>
+        <w:t xml:space="preserve"> overflow:</w:t>
+      </w:r>
+    </w:p>
+    <w:p>
+      <w:pPr>
+        <w:spacing w:after="0"/>
+        <w:rPr>
+          <w:lang w:val="en-US"/>
+        </w:rPr>
+      </w:pPr>
+      <w:r>
+        <w:rPr>
+          <w:lang w:val="en-US"/>
+        </w:rPr>
+        <w:t>-scroll hidden auto visible</w:t>
+      </w:r>
     </w:p>
     <w:p>
       <w:pPr>
@@ -4505,7 +4552,7 @@
 </file>
 
 <file path=customXml/itemProps1.xml><?xml version="1.0" encoding="utf-8"?>
-<ds:datastoreItem xmlns:ds="http://schemas.openxmlformats.org/officeDocument/2006/customXml" ds:itemID="{F5BA3C39-3975-4630-B51E-259F60DB2835}">
+<ds:datastoreItem xmlns:ds="http://schemas.openxmlformats.org/officeDocument/2006/customXml" ds:itemID="{A5A0EE04-EF39-41A2-BE38-6ED55C5FCFB6}">
   <ds:schemaRefs>
     <ds:schemaRef ds:uri="http://schemas.openxmlformats.org/officeDocument/2006/bibliography"/>
   </ds:schemaRefs>

</xml_diff>